<commit_message>
uso da aritmetica de segunda ordem
</commit_message>
<xml_diff>
--- a/Matematica reversa.docx
+++ b/Matematica reversa.docx
@@ -3,11 +3,17 @@
 <w:document xmlns:wpc="http://schemas.microsoft.com/office/word/2010/wordprocessingCanvas" xmlns:mc="http://schemas.openxmlformats.org/markup-compatibility/2006" xmlns:o="urn:schemas-microsoft-com:office:office" xmlns:r="http://schemas.openxmlformats.org/officeDocument/2006/relationships" xmlns:m="http://schemas.openxmlformats.org/officeDocument/2006/math" xmlns:v="urn:schemas-microsoft-com:vml" xmlns:wp14="http://schemas.microsoft.com/office/word/2010/wordprocessingDrawing" xmlns:wp="http://schemas.openxmlformats.org/drawingml/2006/wordprocessingDrawing" xmlns:w10="urn:schemas-microsoft-com:office:word" xmlns:w="http://schemas.openxmlformats.org/wordprocessingml/2006/main" xmlns:w14="http://schemas.microsoft.com/office/word/2010/wordml" xmlns:wpg="http://schemas.microsoft.com/office/word/2010/wordprocessingGroup" xmlns:wpi="http://schemas.microsoft.com/office/word/2010/wordprocessingInk" xmlns:wne="http://schemas.microsoft.com/office/word/2006/wordml" xmlns:wps="http://schemas.microsoft.com/office/word/2010/wordprocessingShape" mc:Ignorable="w14 wp14">
   <w:body>
     <w:p>
+      <w:pPr>
+        <w:jc w:val="both"/>
+      </w:pPr>
       <w:r>
         <w:t>Matemática reversa</w:t>
       </w:r>
     </w:p>
     <w:p>
+      <w:pPr>
+        <w:jc w:val="both"/>
+      </w:pPr>
       <w:r>
         <w:t xml:space="preserve">Matemática reversa é um programa em logica matemática que procura determinar quais axiomas são necessários para provar teoremas matemáticos. É um método que pose ser rapidamente descrito como “ir </w:t>
       </w:r>
@@ -68,12 +74,18 @@
       <w:r>
         <w:t xml:space="preserve"> são equivalentes à teoria dos conjuntos de </w:t>
       </w:r>
+      <w:r>
+        <w:t>ZF (</w:t>
+      </w:r>
       <w:proofErr w:type="spellStart"/>
       <w:r>
         <w:t>Zermelo-Fraenkel</w:t>
       </w:r>
       <w:proofErr w:type="spellEnd"/>
       <w:r>
+        <w:t>)</w:t>
+      </w:r>
+      <w:r>
         <w:t xml:space="preserve">”. O proposito da matemática reversa, no entanto, é estudar </w:t>
       </w:r>
       <w:r>
@@ -81,6 +93,490 @@
       </w:r>
     </w:p>
     <w:p>
+      <w:pPr>
+        <w:jc w:val="both"/>
+      </w:pPr>
+      <w:r>
+        <w:t>Matemática reversa usualmente é fundamentada usando subsistemas da aritmética de segunda ordem, em que muitas definições e métodos são inspirados em trabalhos anteriores em analise construtiva e teoria da prova. O uso da aritmética de segunda ordem permite que muitas técnicas da teoria da recursão sejam empregadas; muitos resultados em matemática reversa têm resultados correspondentes em análise computável.</w:t>
+      </w:r>
+    </w:p>
+    <w:p>
+      <w:pPr>
+        <w:jc w:val="both"/>
+      </w:pPr>
+      <w:r>
+        <w:t>O programa foi fundado por Harvey Friedman (</w:t>
+      </w:r>
+      <w:proofErr w:type="gramStart"/>
+      <w:r>
+        <w:t>1975, 1976</w:t>
+      </w:r>
+      <w:proofErr w:type="gramEnd"/>
+      <w:r>
+        <w:t xml:space="preserve">). </w:t>
+      </w:r>
+      <w:r>
+        <w:t>A referencia principal para o assunto é (Simpson, 2009</w:t>
+      </w:r>
+      <w:proofErr w:type="gramStart"/>
+      <w:r>
+        <w:t>)</w:t>
+      </w:r>
+      <w:proofErr w:type="gramEnd"/>
+    </w:p>
+    <w:p>
+      <w:pPr>
+        <w:jc w:val="both"/>
+      </w:pPr>
+      <w:r>
+        <w:t xml:space="preserve">Conteúdo </w:t>
+      </w:r>
+    </w:p>
+    <w:p>
+      <w:pPr>
+        <w:pStyle w:val="PargrafodaLista"/>
+        <w:numPr>
+          <w:ilvl w:val="0"/>
+          <w:numId w:val="1"/>
+        </w:numPr>
+        <w:jc w:val="both"/>
+      </w:pPr>
+      <w:r>
+        <w:t>Princípios Gerais</w:t>
+      </w:r>
+    </w:p>
+    <w:p>
+      <w:pPr>
+        <w:pStyle w:val="PargrafodaLista"/>
+        <w:numPr>
+          <w:ilvl w:val="1"/>
+          <w:numId w:val="1"/>
+        </w:numPr>
+        <w:jc w:val="both"/>
+      </w:pPr>
+      <w:r>
+        <w:t>Uso da Aritmética de segunda ordem</w:t>
+      </w:r>
+    </w:p>
+    <w:p>
+      <w:pPr>
+        <w:pStyle w:val="PargrafodaLista"/>
+        <w:numPr>
+          <w:ilvl w:val="0"/>
+          <w:numId w:val="1"/>
+        </w:numPr>
+        <w:jc w:val="both"/>
+      </w:pPr>
+      <w:proofErr w:type="gramStart"/>
+      <w:r>
+        <w:t>O cinco grandes</w:t>
+      </w:r>
+      <w:proofErr w:type="gramEnd"/>
+      <w:r>
+        <w:t xml:space="preserve"> subsistemas da aritmética de segunda ordem</w:t>
+      </w:r>
+    </w:p>
+    <w:p>
+      <w:pPr>
+        <w:pStyle w:val="PargrafodaLista"/>
+        <w:numPr>
+          <w:ilvl w:val="1"/>
+          <w:numId w:val="1"/>
+        </w:numPr>
+        <w:jc w:val="both"/>
+      </w:pPr>
+      <w:r>
+        <w:t xml:space="preserve"> O sistema base </w:t>
+      </w:r>
+      <w:hyperlink r:id="rId6" w:anchor="The_base_system_RCA0" w:history="1">
+        <w:r>
+          <w:rPr>
+            <w:rStyle w:val="toctext"/>
+            <w:rFonts w:ascii="Arial" w:hAnsi="Arial" w:cs="Arial"/>
+            <w:sz w:val="20"/>
+            <w:szCs w:val="20"/>
+            <w:shd w:val="clear" w:color="auto" w:fill="F9F9F9"/>
+          </w:rPr>
+          <w:t>RCA</w:t>
+        </w:r>
+        <w:r>
+          <w:rPr>
+            <w:rStyle w:val="toctext"/>
+            <w:rFonts w:ascii="Arial" w:hAnsi="Arial" w:cs="Arial"/>
+            <w:sz w:val="16"/>
+            <w:szCs w:val="16"/>
+            <w:shd w:val="clear" w:color="auto" w:fill="F9F9F9"/>
+            <w:vertAlign w:val="subscript"/>
+          </w:rPr>
+          <w:t>0</w:t>
+        </w:r>
+      </w:hyperlink>
+    </w:p>
+    <w:p>
+      <w:pPr>
+        <w:pStyle w:val="PargrafodaLista"/>
+        <w:numPr>
+          <w:ilvl w:val="1"/>
+          <w:numId w:val="1"/>
+        </w:numPr>
+        <w:jc w:val="both"/>
+      </w:pPr>
+      <w:r>
+        <w:t xml:space="preserve"> </w:t>
+      </w:r>
+      <w:proofErr w:type="spellStart"/>
+      <w:r>
+        <w:t>Weak</w:t>
+      </w:r>
+      <w:proofErr w:type="spellEnd"/>
+      <w:r>
+        <w:t xml:space="preserve"> </w:t>
+      </w:r>
+      <w:proofErr w:type="spellStart"/>
+      <w:r>
+        <w:t>König’s</w:t>
+      </w:r>
+      <w:proofErr w:type="spellEnd"/>
+      <w:r>
+        <w:t xml:space="preserve"> </w:t>
+      </w:r>
+      <w:proofErr w:type="spellStart"/>
+      <w:r>
+        <w:t>lemma</w:t>
+      </w:r>
+      <w:proofErr w:type="spellEnd"/>
+      <w:r>
+        <w:t xml:space="preserve"> </w:t>
+      </w:r>
+      <w:hyperlink r:id="rId7" w:anchor="Weak_K.C3.B6nig.27s_lemma_WKL0" w:history="1">
+        <w:r>
+          <w:rPr>
+            <w:rStyle w:val="toctext"/>
+            <w:rFonts w:ascii="Arial" w:hAnsi="Arial" w:cs="Arial"/>
+            <w:sz w:val="20"/>
+            <w:szCs w:val="20"/>
+            <w:shd w:val="clear" w:color="auto" w:fill="F9F9F9"/>
+          </w:rPr>
+          <w:t>WKL</w:t>
+        </w:r>
+        <w:r>
+          <w:rPr>
+            <w:rStyle w:val="toctext"/>
+            <w:rFonts w:ascii="Arial" w:hAnsi="Arial" w:cs="Arial"/>
+            <w:sz w:val="16"/>
+            <w:szCs w:val="16"/>
+            <w:shd w:val="clear" w:color="auto" w:fill="F9F9F9"/>
+            <w:vertAlign w:val="subscript"/>
+          </w:rPr>
+          <w:t>0</w:t>
+        </w:r>
+      </w:hyperlink>
+    </w:p>
+    <w:p>
+      <w:pPr>
+        <w:pStyle w:val="PargrafodaLista"/>
+        <w:numPr>
+          <w:ilvl w:val="1"/>
+          <w:numId w:val="1"/>
+        </w:numPr>
+        <w:jc w:val="both"/>
+      </w:pPr>
+      <w:r>
+        <w:t>Compreensão Aritmética</w:t>
+      </w:r>
+      <w:r>
+        <w:t xml:space="preserve"> </w:t>
+      </w:r>
+      <w:hyperlink r:id="rId8" w:anchor="Arithmetical_comprehension_ACA0" w:history="1">
+        <w:r>
+          <w:rPr>
+            <w:rStyle w:val="toctext"/>
+            <w:rFonts w:ascii="Arial" w:hAnsi="Arial" w:cs="Arial"/>
+            <w:sz w:val="20"/>
+            <w:szCs w:val="20"/>
+            <w:shd w:val="clear" w:color="auto" w:fill="F9F9F9"/>
+          </w:rPr>
+          <w:t>ACA</w:t>
+        </w:r>
+        <w:r>
+          <w:rPr>
+            <w:rStyle w:val="toctext"/>
+            <w:rFonts w:ascii="Arial" w:hAnsi="Arial" w:cs="Arial"/>
+            <w:sz w:val="16"/>
+            <w:szCs w:val="16"/>
+            <w:shd w:val="clear" w:color="auto" w:fill="F9F9F9"/>
+            <w:vertAlign w:val="subscript"/>
+          </w:rPr>
+          <w:t>0</w:t>
+        </w:r>
+      </w:hyperlink>
+    </w:p>
+    <w:p>
+      <w:pPr>
+        <w:pStyle w:val="PargrafodaLista"/>
+        <w:numPr>
+          <w:ilvl w:val="1"/>
+          <w:numId w:val="1"/>
+        </w:numPr>
+        <w:jc w:val="both"/>
+      </w:pPr>
+      <w:r>
+        <w:t xml:space="preserve">Recursão Transfinita Aritmética </w:t>
+      </w:r>
+      <w:hyperlink r:id="rId9" w:anchor="Arithmetical_transfinite_recursion_ATR0" w:history="1">
+        <w:r>
+          <w:rPr>
+            <w:rStyle w:val="toctext"/>
+            <w:rFonts w:ascii="Arial" w:hAnsi="Arial" w:cs="Arial"/>
+            <w:sz w:val="20"/>
+            <w:szCs w:val="20"/>
+            <w:shd w:val="clear" w:color="auto" w:fill="F9F9F9"/>
+          </w:rPr>
+          <w:t>ATR</w:t>
+        </w:r>
+        <w:r>
+          <w:rPr>
+            <w:rStyle w:val="toctext"/>
+            <w:rFonts w:ascii="Arial" w:hAnsi="Arial" w:cs="Arial"/>
+            <w:sz w:val="16"/>
+            <w:szCs w:val="16"/>
+            <w:shd w:val="clear" w:color="auto" w:fill="F9F9F9"/>
+            <w:vertAlign w:val="subscript"/>
+          </w:rPr>
+          <w:t>0</w:t>
+        </w:r>
+      </w:hyperlink>
+    </w:p>
+    <w:p>
+      <w:pPr>
+        <w:pStyle w:val="PargrafodaLista"/>
+        <w:numPr>
+          <w:ilvl w:val="1"/>
+          <w:numId w:val="1"/>
+        </w:numPr>
+        <w:jc w:val="both"/>
+      </w:pPr>
+      <w:hyperlink r:id="rId10" w:anchor=".CE.A011_comprehension_.CE.A011-CA0" w:history="1">
+        <w:r>
+          <w:rPr>
+            <w:rStyle w:val="toctext"/>
+            <w:rFonts w:cs="Arial"/>
+            <w:shd w:val="clear" w:color="auto" w:fill="F9F9F9"/>
+          </w:rPr>
+          <w:t>Π</w:t>
+        </w:r>
+        <w:r>
+          <w:rPr>
+            <w:rStyle w:val="toctext"/>
+            <w:rFonts w:cs="Arial"/>
+            <w:shd w:val="clear" w:color="auto" w:fill="F9F9F9"/>
+            <w:vertAlign w:val="superscript"/>
+          </w:rPr>
+          <w:t>1</w:t>
+        </w:r>
+        <w:r>
+          <w:rPr>
+            <w:rStyle w:val="toctext"/>
+            <w:rFonts w:cs="Arial"/>
+            <w:shd w:val="clear" w:color="auto" w:fill="F9F9F9"/>
+            <w:vertAlign w:val="subscript"/>
+          </w:rPr>
+          <w:t>1</w:t>
+        </w:r>
+        <w:r>
+          <w:rPr>
+            <w:rStyle w:val="apple-converted-space"/>
+            <w:rFonts w:cs="Arial"/>
+            <w:shd w:val="clear" w:color="auto" w:fill="F9F9F9"/>
+          </w:rPr>
+          <w:t> </w:t>
+        </w:r>
+        <w:r>
+          <w:rPr>
+            <w:rStyle w:val="toctext"/>
+            <w:rFonts w:cs="Arial"/>
+            <w:shd w:val="clear" w:color="auto" w:fill="F9F9F9"/>
+          </w:rPr>
+          <w:t>compreensão</w:t>
+        </w:r>
+        <w:r>
+          <w:rPr>
+            <w:rStyle w:val="toctext"/>
+            <w:rFonts w:cs="Arial"/>
+            <w:shd w:val="clear" w:color="auto" w:fill="F9F9F9"/>
+          </w:rPr>
+          <w:t xml:space="preserve"> Π</w:t>
+        </w:r>
+        <w:r>
+          <w:rPr>
+            <w:rStyle w:val="toctext"/>
+            <w:rFonts w:cs="Arial"/>
+            <w:shd w:val="clear" w:color="auto" w:fill="F9F9F9"/>
+            <w:vertAlign w:val="superscript"/>
+          </w:rPr>
+          <w:t>1</w:t>
+        </w:r>
+        <w:r>
+          <w:rPr>
+            <w:rStyle w:val="toctext"/>
+            <w:rFonts w:cs="Arial"/>
+            <w:shd w:val="clear" w:color="auto" w:fill="F9F9F9"/>
+            <w:vertAlign w:val="subscript"/>
+          </w:rPr>
+          <w:t>1</w:t>
+        </w:r>
+        <w:r>
+          <w:rPr>
+            <w:rStyle w:val="toctext"/>
+            <w:rFonts w:cs="Arial"/>
+            <w:shd w:val="clear" w:color="auto" w:fill="F9F9F9"/>
+          </w:rPr>
+          <w:t>-CA</w:t>
+        </w:r>
+        <w:r>
+          <w:rPr>
+            <w:rStyle w:val="toctext"/>
+            <w:rFonts w:cs="Arial"/>
+            <w:shd w:val="clear" w:color="auto" w:fill="F9F9F9"/>
+            <w:vertAlign w:val="subscript"/>
+          </w:rPr>
+          <w:t>0</w:t>
+        </w:r>
+      </w:hyperlink>
+    </w:p>
+    <w:p>
+      <w:pPr>
+        <w:pStyle w:val="PargrafodaLista"/>
+        <w:numPr>
+          <w:ilvl w:val="0"/>
+          <w:numId w:val="1"/>
+        </w:numPr>
+        <w:jc w:val="both"/>
+      </w:pPr>
+      <w:r>
+        <w:t xml:space="preserve">Sistemas Adicionais </w:t>
+      </w:r>
+    </w:p>
+    <w:p>
+      <w:pPr>
+        <w:pStyle w:val="PargrafodaLista"/>
+        <w:numPr>
+          <w:ilvl w:val="0"/>
+          <w:numId w:val="1"/>
+        </w:numPr>
+        <w:jc w:val="both"/>
+      </w:pPr>
+      <w:hyperlink r:id="rId11" w:anchor=".CF.89-models_and_.CE.B2-models" w:history="1">
+        <w:r>
+          <w:rPr>
+            <w:rStyle w:val="toctext"/>
+            <w:rFonts w:cs="Arial"/>
+            <w:shd w:val="clear" w:color="auto" w:fill="F9F9F9"/>
+          </w:rPr>
+          <w:t>ω-modelos e</w:t>
+        </w:r>
+        <w:r>
+          <w:rPr>
+            <w:rStyle w:val="toctext"/>
+            <w:rFonts w:cs="Arial"/>
+            <w:shd w:val="clear" w:color="auto" w:fill="F9F9F9"/>
+          </w:rPr>
+          <w:t xml:space="preserve"> β-mode</w:t>
+        </w:r>
+      </w:hyperlink>
+      <w:r>
+        <w:t>los</w:t>
+      </w:r>
+    </w:p>
+    <w:p>
+      <w:pPr>
+        <w:pStyle w:val="PargrafodaLista"/>
+        <w:numPr>
+          <w:ilvl w:val="0"/>
+          <w:numId w:val="1"/>
+        </w:numPr>
+        <w:jc w:val="both"/>
+      </w:pPr>
+      <w:r>
+        <w:t>Referencias</w:t>
+      </w:r>
+    </w:p>
+    <w:p>
+      <w:pPr>
+        <w:pStyle w:val="PargrafodaLista"/>
+        <w:numPr>
+          <w:ilvl w:val="0"/>
+          <w:numId w:val="1"/>
+        </w:numPr>
+        <w:jc w:val="both"/>
+      </w:pPr>
+      <w:r>
+        <w:t>Links Externos</w:t>
+      </w:r>
+    </w:p>
+    <w:p>
+      <w:pPr>
+        <w:jc w:val="both"/>
+      </w:pPr>
+      <w:r>
+        <w:t xml:space="preserve">Princípios Gerais </w:t>
+      </w:r>
+    </w:p>
+    <w:p>
+      <w:pPr>
+        <w:jc w:val="both"/>
+      </w:pPr>
+      <w:r>
+        <w:t xml:space="preserve">Na matemática reversa, começa-se com uma linguagem estruturada e a base teórica – O núcleo de um sistema axiomático - o que é fraquíssimo para que possamos provar a maioria dos teoremas que estamos interessados, entretanto, ainda assim, é forte o suficiente para desenvolver definições necessárias para estabelecer esses teoremas. Por exemplo, para estudar o teorema “Toda sequencia limitada de números reais tem um </w:t>
+      </w:r>
+      <w:r>
+        <w:t>número superior” é necessário usar um sistema base o qual se pode falar de números reais e sequencias de números reais.</w:t>
+      </w:r>
+    </w:p>
+    <w:p>
+      <w:pPr>
+        <w:jc w:val="both"/>
+      </w:pPr>
+      <w:r>
+        <w:t xml:space="preserve">Para cada teorema que pode ser colocado no sistema base, mas não pode ser provado nome mesmo, é preciso determinar um particular sistema de axiomas </w:t>
+      </w:r>
+      <w:proofErr w:type="gramStart"/>
+      <w:r>
+        <w:t xml:space="preserve">( </w:t>
+      </w:r>
+      <w:proofErr w:type="gramEnd"/>
+      <w:r>
+        <w:t xml:space="preserve">Mais forte que que o sistema </w:t>
+      </w:r>
+      <w:r>
+        <w:lastRenderedPageBreak/>
+        <w:t>base) que necessariamente prove o teorema. Para mostrar que um sistema S é necessário para provar um teorema T, é preciso duas provas. A primeira prova mostra que: T pode ser provado a partir de S; essa é uma simples prova matemática acompanhada de justificações que o sistema de axiomas S infere no teorema T. A segunda prova, conhecida como prova de volta</w:t>
+      </w:r>
+      <w:r>
+        <w:t xml:space="preserve"> (ou a inversa)</w:t>
+      </w:r>
+      <w:r>
+        <w:t xml:space="preserve">, mostra que: </w:t>
+      </w:r>
+      <w:r>
+        <w:t>O próprio teorema T implica no sistema S; essa prova é sustentada pelo sistema base. A inversa estabelece que nenhum sistema de axioma S’ que estende o sistema base pode ter menos propriedade que o sistema S enquanto tentamos provar T.</w:t>
+      </w:r>
+    </w:p>
+    <w:p>
+      <w:pPr>
+        <w:jc w:val="both"/>
+      </w:pPr>
+      <w:r>
+        <w:t>Uso da aritmética de segunda Ordem</w:t>
+      </w:r>
+    </w:p>
+    <w:p>
+      <w:pPr>
+        <w:jc w:val="both"/>
+        <w:rPr>
+          <w:u w:val="single"/>
+        </w:rPr>
+      </w:pPr>
       <w:bookmarkStart w:id="0" w:name="_GoBack"/>
       <w:bookmarkEnd w:id="0"/>
     </w:p>
@@ -92,6 +588,135 @@
     </w:sectPr>
   </w:body>
 </w:document>
+</file>
+
+<file path=word/numbering.xml><?xml version="1.0" encoding="utf-8"?>
+<w:numbering xmlns:wpc="http://schemas.microsoft.com/office/word/2010/wordprocessingCanvas" xmlns:mc="http://schemas.openxmlformats.org/markup-compatibility/2006" xmlns:o="urn:schemas-microsoft-com:office:office" xmlns:r="http://schemas.openxmlformats.org/officeDocument/2006/relationships" xmlns:m="http://schemas.openxmlformats.org/officeDocument/2006/math" xmlns:v="urn:schemas-microsoft-com:vml" xmlns:wp14="http://schemas.microsoft.com/office/word/2010/wordprocessingDrawing" xmlns:wp="http://schemas.openxmlformats.org/drawingml/2006/wordprocessingDrawing" xmlns:w10="urn:schemas-microsoft-com:office:word" xmlns:w="http://schemas.openxmlformats.org/wordprocessingml/2006/main" xmlns:w14="http://schemas.microsoft.com/office/word/2010/wordml" xmlns:wpg="http://schemas.microsoft.com/office/word/2010/wordprocessingGroup" xmlns:wpi="http://schemas.microsoft.com/office/word/2010/wordprocessingInk" xmlns:wne="http://schemas.microsoft.com/office/word/2006/wordml" xmlns:wps="http://schemas.microsoft.com/office/word/2010/wordprocessingShape" mc:Ignorable="w14 wp14">
+  <w:abstractNum w:abstractNumId="0">
+    <w:nsid w:val="568859B8"/>
+    <w:multiLevelType w:val="multilevel"/>
+    <w:tmpl w:val="938CEF54"/>
+    <w:lvl w:ilvl="0">
+      <w:start w:val="1"/>
+      <w:numFmt w:val="decimal"/>
+      <w:lvlText w:val="%1."/>
+      <w:lvlJc w:val="left"/>
+      <w:pPr>
+        <w:ind w:left="720" w:hanging="360"/>
+      </w:pPr>
+      <w:rPr>
+        <w:rFonts w:hint="default"/>
+      </w:rPr>
+    </w:lvl>
+    <w:lvl w:ilvl="1">
+      <w:start w:val="1"/>
+      <w:numFmt w:val="decimal"/>
+      <w:isLgl/>
+      <w:lvlText w:val="%1.%2."/>
+      <w:lvlJc w:val="left"/>
+      <w:pPr>
+        <w:ind w:left="1080" w:hanging="360"/>
+      </w:pPr>
+      <w:rPr>
+        <w:rFonts w:hint="default"/>
+      </w:rPr>
+    </w:lvl>
+    <w:lvl w:ilvl="2">
+      <w:start w:val="1"/>
+      <w:numFmt w:val="decimal"/>
+      <w:isLgl/>
+      <w:lvlText w:val="%1.%2.%3."/>
+      <w:lvlJc w:val="left"/>
+      <w:pPr>
+        <w:ind w:left="1800" w:hanging="720"/>
+      </w:pPr>
+      <w:rPr>
+        <w:rFonts w:hint="default"/>
+      </w:rPr>
+    </w:lvl>
+    <w:lvl w:ilvl="3">
+      <w:start w:val="1"/>
+      <w:numFmt w:val="decimal"/>
+      <w:isLgl/>
+      <w:lvlText w:val="%1.%2.%3.%4."/>
+      <w:lvlJc w:val="left"/>
+      <w:pPr>
+        <w:ind w:left="2160" w:hanging="720"/>
+      </w:pPr>
+      <w:rPr>
+        <w:rFonts w:hint="default"/>
+      </w:rPr>
+    </w:lvl>
+    <w:lvl w:ilvl="4">
+      <w:start w:val="1"/>
+      <w:numFmt w:val="decimal"/>
+      <w:isLgl/>
+      <w:lvlText w:val="%1.%2.%3.%4.%5."/>
+      <w:lvlJc w:val="left"/>
+      <w:pPr>
+        <w:ind w:left="2880" w:hanging="1080"/>
+      </w:pPr>
+      <w:rPr>
+        <w:rFonts w:hint="default"/>
+      </w:rPr>
+    </w:lvl>
+    <w:lvl w:ilvl="5">
+      <w:start w:val="1"/>
+      <w:numFmt w:val="decimal"/>
+      <w:isLgl/>
+      <w:lvlText w:val="%1.%2.%3.%4.%5.%6."/>
+      <w:lvlJc w:val="left"/>
+      <w:pPr>
+        <w:ind w:left="3240" w:hanging="1080"/>
+      </w:pPr>
+      <w:rPr>
+        <w:rFonts w:hint="default"/>
+      </w:rPr>
+    </w:lvl>
+    <w:lvl w:ilvl="6">
+      <w:start w:val="1"/>
+      <w:numFmt w:val="decimal"/>
+      <w:isLgl/>
+      <w:lvlText w:val="%1.%2.%3.%4.%5.%6.%7."/>
+      <w:lvlJc w:val="left"/>
+      <w:pPr>
+        <w:ind w:left="3960" w:hanging="1440"/>
+      </w:pPr>
+      <w:rPr>
+        <w:rFonts w:hint="default"/>
+      </w:rPr>
+    </w:lvl>
+    <w:lvl w:ilvl="7">
+      <w:start w:val="1"/>
+      <w:numFmt w:val="decimal"/>
+      <w:isLgl/>
+      <w:lvlText w:val="%1.%2.%3.%4.%5.%6.%7.%8."/>
+      <w:lvlJc w:val="left"/>
+      <w:pPr>
+        <w:ind w:left="4320" w:hanging="1440"/>
+      </w:pPr>
+      <w:rPr>
+        <w:rFonts w:hint="default"/>
+      </w:rPr>
+    </w:lvl>
+    <w:lvl w:ilvl="8">
+      <w:start w:val="1"/>
+      <w:numFmt w:val="decimal"/>
+      <w:isLgl/>
+      <w:lvlText w:val="%1.%2.%3.%4.%5.%6.%7.%8.%9."/>
+      <w:lvlJc w:val="left"/>
+      <w:pPr>
+        <w:ind w:left="5040" w:hanging="1800"/>
+      </w:pPr>
+      <w:rPr>
+        <w:rFonts w:hint="default"/>
+      </w:rPr>
+    </w:lvl>
+  </w:abstractNum>
+  <w:num w:numId="1">
+    <w:abstractNumId w:val="0"/>
+  </w:num>
+</w:numbering>
 </file>
 
 <file path=word/styles.xml><?xml version="1.0" encoding="utf-8"?>
@@ -257,7 +882,6 @@
   <w:style w:type="character" w:default="1" w:styleId="Fontepargpadro">
     <w:name w:val="Default Paragraph Font"/>
     <w:uiPriority w:val="1"/>
-    <w:semiHidden/>
     <w:unhideWhenUsed/>
   </w:style>
   <w:style w:type="table" w:default="1" w:styleId="Tabelanormal">
@@ -280,6 +904,27 @@
     <w:uiPriority w:val="99"/>
     <w:semiHidden/>
     <w:unhideWhenUsed/>
+  </w:style>
+  <w:style w:type="paragraph" w:styleId="PargrafodaLista">
+    <w:name w:val="List Paragraph"/>
+    <w:basedOn w:val="Normal"/>
+    <w:uiPriority w:val="34"/>
+    <w:qFormat/>
+    <w:rsid w:val="00B37037"/>
+    <w:pPr>
+      <w:ind w:left="720"/>
+      <w:contextualSpacing/>
+    </w:pPr>
+  </w:style>
+  <w:style w:type="character" w:customStyle="1" w:styleId="toctext">
+    <w:name w:val="toctext"/>
+    <w:basedOn w:val="Fontepargpadro"/>
+    <w:rsid w:val="00B37037"/>
+  </w:style>
+  <w:style w:type="character" w:customStyle="1" w:styleId="apple-converted-space">
+    <w:name w:val="apple-converted-space"/>
+    <w:basedOn w:val="Fontepargpadro"/>
+    <w:rsid w:val="00B37037"/>
   </w:style>
 </w:styles>
 </file>
@@ -447,7 +1092,6 @@
   <w:style w:type="character" w:default="1" w:styleId="Fontepargpadro">
     <w:name w:val="Default Paragraph Font"/>
     <w:uiPriority w:val="1"/>
-    <w:semiHidden/>
     <w:unhideWhenUsed/>
   </w:style>
   <w:style w:type="table" w:default="1" w:styleId="Tabelanormal">
@@ -470,6 +1114,27 @@
     <w:uiPriority w:val="99"/>
     <w:semiHidden/>
     <w:unhideWhenUsed/>
+  </w:style>
+  <w:style w:type="paragraph" w:styleId="PargrafodaLista">
+    <w:name w:val="List Paragraph"/>
+    <w:basedOn w:val="Normal"/>
+    <w:uiPriority w:val="34"/>
+    <w:qFormat/>
+    <w:rsid w:val="00B37037"/>
+    <w:pPr>
+      <w:ind w:left="720"/>
+      <w:contextualSpacing/>
+    </w:pPr>
+  </w:style>
+  <w:style w:type="character" w:customStyle="1" w:styleId="toctext">
+    <w:name w:val="toctext"/>
+    <w:basedOn w:val="Fontepargpadro"/>
+    <w:rsid w:val="00B37037"/>
+  </w:style>
+  <w:style w:type="character" w:customStyle="1" w:styleId="apple-converted-space">
+    <w:name w:val="apple-converted-space"/>
+    <w:basedOn w:val="Fontepargpadro"/>
+    <w:rsid w:val="00B37037"/>
   </w:style>
 </w:styles>
 </file>

</xml_diff>